<commit_message>
Code Linking with CSS finally!
</commit_message>
<xml_diff>
--- a/_site/content/posts/02-authoring/authoring.docx
+++ b/_site/content/posts/02-authoring/authoring.docx
@@ -117,132 +117,84 @@
       </w:pPr>
       <w:r>
         <w:rPr>
-          <w:rStyle w:val="InformationTok"/>
-        </w:rPr>
-        <w:t xml:space="preserve">```{r}</w:t>
+          <w:rStyle w:val="FunctionTok"/>
+        </w:rPr>
+        <w:t xml:space="preserve">library</w:t>
+      </w:r>
+      <w:r>
+        <w:rPr>
+          <w:rStyle w:val="NormalTok"/>
+        </w:rPr>
+        <w:t xml:space="preserve">(openintro)  </w:t>
+      </w:r>
+      <w:r>
+        <w:rPr>
+          <w:rStyle w:val="CommentTok"/>
+        </w:rPr>
+        <w:t xml:space="preserve"># for data</w:t>
       </w:r>
       <w:r>
         <w:br/>
       </w:r>
       <w:r>
         <w:rPr>
+          <w:rStyle w:val="FunctionTok"/>
+        </w:rPr>
+        <w:t xml:space="preserve">library</w:t>
+      </w:r>
+      <w:r>
+        <w:rPr>
+          <w:rStyle w:val="NormalTok"/>
+        </w:rPr>
+        <w:t xml:space="preserve">(tidyverse)  </w:t>
+      </w:r>
+      <w:r>
+        <w:rPr>
           <w:rStyle w:val="CommentTok"/>
         </w:rPr>
-        <w:t xml:space="preserve">#| label: load-pkgs</w:t>
+        <w:t xml:space="preserve"># for data wrangling and visualization</w:t>
       </w:r>
       <w:r>
         <w:br/>
       </w:r>
       <w:r>
         <w:rPr>
+          <w:rStyle w:val="FunctionTok"/>
+        </w:rPr>
+        <w:t xml:space="preserve">library</w:t>
+      </w:r>
+      <w:r>
+        <w:rPr>
+          <w:rStyle w:val="NormalTok"/>
+        </w:rPr>
+        <w:t xml:space="preserve">(knitr)      </w:t>
+      </w:r>
+      <w:r>
+        <w:rPr>
           <w:rStyle w:val="CommentTok"/>
         </w:rPr>
-        <w:t xml:space="preserve">#| code-summary: "Packages"</w:t>
+        <w:t xml:space="preserve"># for tables</w:t>
       </w:r>
       <w:r>
         <w:br/>
       </w:r>
       <w:r>
         <w:rPr>
+          <w:rStyle w:val="FunctionTok"/>
+        </w:rPr>
+        <w:t xml:space="preserve">library</w:t>
+      </w:r>
+      <w:r>
+        <w:rPr>
+          <w:rStyle w:val="NormalTok"/>
+        </w:rPr>
+        <w:t xml:space="preserve">(broom)      </w:t>
+      </w:r>
+      <w:r>
+        <w:rPr>
           <w:rStyle w:val="CommentTok"/>
         </w:rPr>
-        <w:t xml:space="preserve">#| message: false</w:t>
-      </w:r>
-      <w:r>
-        <w:br/>
-      </w:r>
-      <w:r>
-        <w:br/>
-      </w:r>
-      <w:r>
-        <w:rPr>
-          <w:rStyle w:val="FunctionTok"/>
-        </w:rPr>
-        <w:t xml:space="preserve">library</w:t>
-      </w:r>
-      <w:r>
-        <w:rPr>
-          <w:rStyle w:val="NormalTok"/>
-        </w:rPr>
-        <w:t xml:space="preserve">(openintro)  </w:t>
-      </w:r>
-      <w:r>
-        <w:rPr>
-          <w:rStyle w:val="CommentTok"/>
-        </w:rPr>
-        <w:t xml:space="preserve"># for data</w:t>
-      </w:r>
-      <w:r>
-        <w:br/>
-      </w:r>
-      <w:r>
-        <w:rPr>
-          <w:rStyle w:val="FunctionTok"/>
-        </w:rPr>
-        <w:t xml:space="preserve">library</w:t>
-      </w:r>
-      <w:r>
-        <w:rPr>
-          <w:rStyle w:val="NormalTok"/>
-        </w:rPr>
-        <w:t xml:space="preserve">(tidyverse)  </w:t>
-      </w:r>
-      <w:r>
-        <w:rPr>
-          <w:rStyle w:val="CommentTok"/>
-        </w:rPr>
-        <w:t xml:space="preserve"># for data wrangling and visualization</w:t>
-      </w:r>
-      <w:r>
-        <w:br/>
-      </w:r>
-      <w:r>
-        <w:rPr>
-          <w:rStyle w:val="FunctionTok"/>
-        </w:rPr>
-        <w:t xml:space="preserve">library</w:t>
-      </w:r>
-      <w:r>
-        <w:rPr>
-          <w:rStyle w:val="NormalTok"/>
-        </w:rPr>
-        <w:t xml:space="preserve">(knitr)      </w:t>
-      </w:r>
-      <w:r>
-        <w:rPr>
-          <w:rStyle w:val="CommentTok"/>
-        </w:rPr>
-        <w:t xml:space="preserve"># for tables</w:t>
-      </w:r>
-      <w:r>
-        <w:br/>
-      </w:r>
-      <w:r>
-        <w:rPr>
-          <w:rStyle w:val="FunctionTok"/>
-        </w:rPr>
-        <w:t xml:space="preserve">library</w:t>
-      </w:r>
-      <w:r>
-        <w:rPr>
-          <w:rStyle w:val="NormalTok"/>
-        </w:rPr>
-        <w:t xml:space="preserve">(broom)      </w:t>
-      </w:r>
-      <w:r>
-        <w:rPr>
-          <w:rStyle w:val="CommentTok"/>
-        </w:rPr>
         <w:t xml:space="preserve"># for model summary</w:t>
-      </w:r>
-      <w:r>
-        <w:br/>
-      </w:r>
-      <w:r>
-        <w:rPr>
-          <w:rStyle w:val="InformationTok"/>
-        </w:rPr>
-        <w:t xml:space="preserve">```</w:t>
       </w:r>
     </w:p>
     <w:p>
@@ -384,96 +336,255 @@
       </w:pPr>
       <w:r>
         <w:rPr>
-          <w:rStyle w:val="InformationTok"/>
-        </w:rPr>
-        <w:t xml:space="preserve">```{r}</w:t>
+          <w:rStyle w:val="FunctionTok"/>
+        </w:rPr>
+        <w:t xml:space="preserve">ggplot</w:t>
+      </w:r>
+      <w:r>
+        <w:rPr>
+          <w:rStyle w:val="NormalTok"/>
+        </w:rPr>
+        <w:t xml:space="preserve">(duke_forest, </w:t>
+      </w:r>
+      <w:r>
+        <w:rPr>
+          <w:rStyle w:val="FunctionTok"/>
+        </w:rPr>
+        <w:t xml:space="preserve">aes</w:t>
+      </w:r>
+      <w:r>
+        <w:rPr>
+          <w:rStyle w:val="NormalTok"/>
+        </w:rPr>
+        <w:t xml:space="preserve">(</w:t>
+      </w:r>
+      <w:r>
+        <w:rPr>
+          <w:rStyle w:val="AttributeTok"/>
+        </w:rPr>
+        <w:t xml:space="preserve">x =</w:t>
+      </w:r>
+      <w:r>
+        <w:rPr>
+          <w:rStyle w:val="NormalTok"/>
+        </w:rPr>
+        <w:t xml:space="preserve"> price)) </w:t>
+      </w:r>
+      <w:r>
+        <w:rPr>
+          <w:rStyle w:val="SpecialCharTok"/>
+        </w:rPr>
+        <w:t xml:space="preserve">+</w:t>
       </w:r>
       <w:r>
         <w:br/>
       </w:r>
       <w:r>
         <w:rPr>
-          <w:rStyle w:val="CommentTok"/>
-        </w:rPr>
-        <w:t xml:space="preserve">#| label: fig-histogram</w:t>
+          <w:rStyle w:val="NormalTok"/>
+        </w:rPr>
+        <w:t xml:space="preserve">  </w:t>
+      </w:r>
+      <w:r>
+        <w:rPr>
+          <w:rStyle w:val="FunctionTok"/>
+        </w:rPr>
+        <w:t xml:space="preserve">geom_histogram</w:t>
+      </w:r>
+      <w:r>
+        <w:rPr>
+          <w:rStyle w:val="NormalTok"/>
+        </w:rPr>
+        <w:t xml:space="preserve">(</w:t>
+      </w:r>
+      <w:r>
+        <w:rPr>
+          <w:rStyle w:val="AttributeTok"/>
+        </w:rPr>
+        <w:t xml:space="preserve">binwidth =</w:t>
+      </w:r>
+      <w:r>
+        <w:rPr>
+          <w:rStyle w:val="NormalTok"/>
+        </w:rPr>
+        <w:t xml:space="preserve"> </w:t>
+      </w:r>
+      <w:r>
+        <w:rPr>
+          <w:rStyle w:val="DecValTok"/>
+        </w:rPr>
+        <w:t xml:space="preserve">50000</w:t>
+      </w:r>
+      <w:r>
+        <w:rPr>
+          <w:rStyle w:val="NormalTok"/>
+        </w:rPr>
+        <w:t xml:space="preserve">) </w:t>
+      </w:r>
+      <w:r>
+        <w:rPr>
+          <w:rStyle w:val="SpecialCharTok"/>
+        </w:rPr>
+        <w:t xml:space="preserve">+</w:t>
       </w:r>
       <w:r>
         <w:br/>
       </w:r>
       <w:r>
         <w:rPr>
-          <w:rStyle w:val="CommentTok"/>
-        </w:rPr>
-        <w:t xml:space="preserve">#| fig-cap: "Histograms of individual variables"</w:t>
+          <w:rStyle w:val="NormalTok"/>
+        </w:rPr>
+        <w:t xml:space="preserve">  </w:t>
+      </w:r>
+      <w:r>
+        <w:rPr>
+          <w:rStyle w:val="FunctionTok"/>
+        </w:rPr>
+        <w:t xml:space="preserve">labs</w:t>
+      </w:r>
+      <w:r>
+        <w:rPr>
+          <w:rStyle w:val="NormalTok"/>
+        </w:rPr>
+        <w:t xml:space="preserve">(</w:t>
+      </w:r>
+      <w:r>
+        <w:rPr>
+          <w:rStyle w:val="AttributeTok"/>
+        </w:rPr>
+        <w:t xml:space="preserve">title =</w:t>
+      </w:r>
+      <w:r>
+        <w:rPr>
+          <w:rStyle w:val="NormalTok"/>
+        </w:rPr>
+        <w:t xml:space="preserve"> </w:t>
+      </w:r>
+      <w:r>
+        <w:rPr>
+          <w:rStyle w:val="StringTok"/>
+        </w:rPr>
+        <w:t xml:space="preserve">"Histogram of prices"</w:t>
+      </w:r>
+      <w:r>
+        <w:rPr>
+          <w:rStyle w:val="NormalTok"/>
+        </w:rPr>
+        <w:t xml:space="preserve">)</w:t>
       </w:r>
       <w:r>
         <w:br/>
       </w:r>
       <w:r>
-        <w:rPr>
-          <w:rStyle w:val="CommentTok"/>
-        </w:rPr>
-        <w:t xml:space="preserve">#| fig-subcap:</w:t>
-      </w:r>
-      <w:r>
         <w:br/>
       </w:r>
       <w:r>
         <w:rPr>
-          <w:rStyle w:val="CommentTok"/>
-        </w:rPr>
-        <w:t xml:space="preserve">#|   - "Histogram of `price`s"</w:t>
+          <w:rStyle w:val="FunctionTok"/>
+        </w:rPr>
+        <w:t xml:space="preserve">ggplot</w:t>
+      </w:r>
+      <w:r>
+        <w:rPr>
+          <w:rStyle w:val="NormalTok"/>
+        </w:rPr>
+        <w:t xml:space="preserve">(duke_forest, </w:t>
+      </w:r>
+      <w:r>
+        <w:rPr>
+          <w:rStyle w:val="FunctionTok"/>
+        </w:rPr>
+        <w:t xml:space="preserve">aes</w:t>
+      </w:r>
+      <w:r>
+        <w:rPr>
+          <w:rStyle w:val="NormalTok"/>
+        </w:rPr>
+        <w:t xml:space="preserve">(</w:t>
+      </w:r>
+      <w:r>
+        <w:rPr>
+          <w:rStyle w:val="AttributeTok"/>
+        </w:rPr>
+        <w:t xml:space="preserve">x =</w:t>
+      </w:r>
+      <w:r>
+        <w:rPr>
+          <w:rStyle w:val="NormalTok"/>
+        </w:rPr>
+        <w:t xml:space="preserve"> area)) </w:t>
+      </w:r>
+      <w:r>
+        <w:rPr>
+          <w:rStyle w:val="SpecialCharTok"/>
+        </w:rPr>
+        <w:t xml:space="preserve">+</w:t>
       </w:r>
       <w:r>
         <w:br/>
       </w:r>
       <w:r>
         <w:rPr>
-          <w:rStyle w:val="CommentTok"/>
-        </w:rPr>
-        <w:t xml:space="preserve">#|   - "Histogram of `area`s"</w:t>
+          <w:rStyle w:val="NormalTok"/>
+        </w:rPr>
+        <w:t xml:space="preserve">  </w:t>
+      </w:r>
+      <w:r>
+        <w:rPr>
+          <w:rStyle w:val="FunctionTok"/>
+        </w:rPr>
+        <w:t xml:space="preserve">geom_histogram</w:t>
+      </w:r>
+      <w:r>
+        <w:rPr>
+          <w:rStyle w:val="NormalTok"/>
+        </w:rPr>
+        <w:t xml:space="preserve">(</w:t>
+      </w:r>
+      <w:r>
+        <w:rPr>
+          <w:rStyle w:val="AttributeTok"/>
+        </w:rPr>
+        <w:t xml:space="preserve">binwidth =</w:t>
+      </w:r>
+      <w:r>
+        <w:rPr>
+          <w:rStyle w:val="NormalTok"/>
+        </w:rPr>
+        <w:t xml:space="preserve"> </w:t>
+      </w:r>
+      <w:r>
+        <w:rPr>
+          <w:rStyle w:val="DecValTok"/>
+        </w:rPr>
+        <w:t xml:space="preserve">250</w:t>
+      </w:r>
+      <w:r>
+        <w:rPr>
+          <w:rStyle w:val="NormalTok"/>
+        </w:rPr>
+        <w:t xml:space="preserve">) </w:t>
+      </w:r>
+      <w:r>
+        <w:rPr>
+          <w:rStyle w:val="SpecialCharTok"/>
+        </w:rPr>
+        <w:t xml:space="preserve">+</w:t>
       </w:r>
       <w:r>
         <w:br/>
       </w:r>
       <w:r>
         <w:rPr>
-          <w:rStyle w:val="CommentTok"/>
-        </w:rPr>
-        <w:t xml:space="preserve">#| layout-ncol: 2</w:t>
-      </w:r>
-      <w:r>
-        <w:br/>
-      </w:r>
-      <w:r>
-        <w:rPr>
-          <w:rStyle w:val="CommentTok"/>
-        </w:rPr>
-        <w:t xml:space="preserve">#| column: page-right</w:t>
-      </w:r>
-      <w:r>
-        <w:br/>
-      </w:r>
-      <w:r>
-        <w:br/>
+          <w:rStyle w:val="NormalTok"/>
+        </w:rPr>
+        <w:t xml:space="preserve">  </w:t>
       </w:r>
       <w:r>
         <w:rPr>
           <w:rStyle w:val="FunctionTok"/>
         </w:rPr>
-        <w:t xml:space="preserve">ggplot</w:t>
-      </w:r>
-      <w:r>
-        <w:rPr>
-          <w:rStyle w:val="NormalTok"/>
-        </w:rPr>
-        <w:t xml:space="preserve">(duke_forest, </w:t>
-      </w:r>
-      <w:r>
-        <w:rPr>
-          <w:rStyle w:val="FunctionTok"/>
-        </w:rPr>
-        <w:t xml:space="preserve">aes</w:t>
+        <w:t xml:space="preserve">labs</w:t>
       </w:r>
       <w:r>
         <w:rPr>
@@ -485,96 +596,6 @@
         <w:rPr>
           <w:rStyle w:val="AttributeTok"/>
         </w:rPr>
-        <w:t xml:space="preserve">x =</w:t>
-      </w:r>
-      <w:r>
-        <w:rPr>
-          <w:rStyle w:val="NormalTok"/>
-        </w:rPr>
-        <w:t xml:space="preserve"> price)) </w:t>
-      </w:r>
-      <w:r>
-        <w:rPr>
-          <w:rStyle w:val="SpecialCharTok"/>
-        </w:rPr>
-        <w:t xml:space="preserve">+</w:t>
-      </w:r>
-      <w:r>
-        <w:br/>
-      </w:r>
-      <w:r>
-        <w:rPr>
-          <w:rStyle w:val="NormalTok"/>
-        </w:rPr>
-        <w:t xml:space="preserve">  </w:t>
-      </w:r>
-      <w:r>
-        <w:rPr>
-          <w:rStyle w:val="FunctionTok"/>
-        </w:rPr>
-        <w:t xml:space="preserve">geom_histogram</w:t>
-      </w:r>
-      <w:r>
-        <w:rPr>
-          <w:rStyle w:val="NormalTok"/>
-        </w:rPr>
-        <w:t xml:space="preserve">(</w:t>
-      </w:r>
-      <w:r>
-        <w:rPr>
-          <w:rStyle w:val="AttributeTok"/>
-        </w:rPr>
-        <w:t xml:space="preserve">binwidth =</w:t>
-      </w:r>
-      <w:r>
-        <w:rPr>
-          <w:rStyle w:val="NormalTok"/>
-        </w:rPr>
-        <w:t xml:space="preserve"> </w:t>
-      </w:r>
-      <w:r>
-        <w:rPr>
-          <w:rStyle w:val="DecValTok"/>
-        </w:rPr>
-        <w:t xml:space="preserve">50000</w:t>
-      </w:r>
-      <w:r>
-        <w:rPr>
-          <w:rStyle w:val="NormalTok"/>
-        </w:rPr>
-        <w:t xml:space="preserve">) </w:t>
-      </w:r>
-      <w:r>
-        <w:rPr>
-          <w:rStyle w:val="SpecialCharTok"/>
-        </w:rPr>
-        <w:t xml:space="preserve">+</w:t>
-      </w:r>
-      <w:r>
-        <w:br/>
-      </w:r>
-      <w:r>
-        <w:rPr>
-          <w:rStyle w:val="NormalTok"/>
-        </w:rPr>
-        <w:t xml:space="preserve">  </w:t>
-      </w:r>
-      <w:r>
-        <w:rPr>
-          <w:rStyle w:val="FunctionTok"/>
-        </w:rPr>
-        <w:t xml:space="preserve">labs</w:t>
-      </w:r>
-      <w:r>
-        <w:rPr>
-          <w:rStyle w:val="NormalTok"/>
-        </w:rPr>
-        <w:t xml:space="preserve">(</w:t>
-      </w:r>
-      <w:r>
-        <w:rPr>
-          <w:rStyle w:val="AttributeTok"/>
-        </w:rPr>
         <w:t xml:space="preserve">title =</w:t>
       </w:r>
       <w:r>
@@ -587,166 +608,13 @@
         <w:rPr>
           <w:rStyle w:val="StringTok"/>
         </w:rPr>
-        <w:t xml:space="preserve">"Histogram of prices"</w:t>
+        <w:t xml:space="preserve">"Histogram of areas"</w:t>
       </w:r>
       <w:r>
         <w:rPr>
           <w:rStyle w:val="NormalTok"/>
         </w:rPr>
         <w:t xml:space="preserve">)</w:t>
-      </w:r>
-      <w:r>
-        <w:br/>
-      </w:r>
-      <w:r>
-        <w:br/>
-      </w:r>
-      <w:r>
-        <w:rPr>
-          <w:rStyle w:val="FunctionTok"/>
-        </w:rPr>
-        <w:t xml:space="preserve">ggplot</w:t>
-      </w:r>
-      <w:r>
-        <w:rPr>
-          <w:rStyle w:val="NormalTok"/>
-        </w:rPr>
-        <w:t xml:space="preserve">(duke_forest, </w:t>
-      </w:r>
-      <w:r>
-        <w:rPr>
-          <w:rStyle w:val="FunctionTok"/>
-        </w:rPr>
-        <w:t xml:space="preserve">aes</w:t>
-      </w:r>
-      <w:r>
-        <w:rPr>
-          <w:rStyle w:val="NormalTok"/>
-        </w:rPr>
-        <w:t xml:space="preserve">(</w:t>
-      </w:r>
-      <w:r>
-        <w:rPr>
-          <w:rStyle w:val="AttributeTok"/>
-        </w:rPr>
-        <w:t xml:space="preserve">x =</w:t>
-      </w:r>
-      <w:r>
-        <w:rPr>
-          <w:rStyle w:val="NormalTok"/>
-        </w:rPr>
-        <w:t xml:space="preserve"> area)) </w:t>
-      </w:r>
-      <w:r>
-        <w:rPr>
-          <w:rStyle w:val="SpecialCharTok"/>
-        </w:rPr>
-        <w:t xml:space="preserve">+</w:t>
-      </w:r>
-      <w:r>
-        <w:br/>
-      </w:r>
-      <w:r>
-        <w:rPr>
-          <w:rStyle w:val="NormalTok"/>
-        </w:rPr>
-        <w:t xml:space="preserve">  </w:t>
-      </w:r>
-      <w:r>
-        <w:rPr>
-          <w:rStyle w:val="FunctionTok"/>
-        </w:rPr>
-        <w:t xml:space="preserve">geom_histogram</w:t>
-      </w:r>
-      <w:r>
-        <w:rPr>
-          <w:rStyle w:val="NormalTok"/>
-        </w:rPr>
-        <w:t xml:space="preserve">(</w:t>
-      </w:r>
-      <w:r>
-        <w:rPr>
-          <w:rStyle w:val="AttributeTok"/>
-        </w:rPr>
-        <w:t xml:space="preserve">binwidth =</w:t>
-      </w:r>
-      <w:r>
-        <w:rPr>
-          <w:rStyle w:val="NormalTok"/>
-        </w:rPr>
-        <w:t xml:space="preserve"> </w:t>
-      </w:r>
-      <w:r>
-        <w:rPr>
-          <w:rStyle w:val="DecValTok"/>
-        </w:rPr>
-        <w:t xml:space="preserve">250</w:t>
-      </w:r>
-      <w:r>
-        <w:rPr>
-          <w:rStyle w:val="NormalTok"/>
-        </w:rPr>
-        <w:t xml:space="preserve">) </w:t>
-      </w:r>
-      <w:r>
-        <w:rPr>
-          <w:rStyle w:val="SpecialCharTok"/>
-        </w:rPr>
-        <w:t xml:space="preserve">+</w:t>
-      </w:r>
-      <w:r>
-        <w:br/>
-      </w:r>
-      <w:r>
-        <w:rPr>
-          <w:rStyle w:val="NormalTok"/>
-        </w:rPr>
-        <w:t xml:space="preserve">  </w:t>
-      </w:r>
-      <w:r>
-        <w:rPr>
-          <w:rStyle w:val="FunctionTok"/>
-        </w:rPr>
-        <w:t xml:space="preserve">labs</w:t>
-      </w:r>
-      <w:r>
-        <w:rPr>
-          <w:rStyle w:val="NormalTok"/>
-        </w:rPr>
-        <w:t xml:space="preserve">(</w:t>
-      </w:r>
-      <w:r>
-        <w:rPr>
-          <w:rStyle w:val="AttributeTok"/>
-        </w:rPr>
-        <w:t xml:space="preserve">title =</w:t>
-      </w:r>
-      <w:r>
-        <w:rPr>
-          <w:rStyle w:val="NormalTok"/>
-        </w:rPr>
-        <w:t xml:space="preserve"> </w:t>
-      </w:r>
-      <w:r>
-        <w:rPr>
-          <w:rStyle w:val="StringTok"/>
-        </w:rPr>
-        <w:t xml:space="preserve">"Histogram of areas"</w:t>
-      </w:r>
-      <w:r>
-        <w:rPr>
-          <w:rStyle w:val="NormalTok"/>
-        </w:rPr>
-        <w:t xml:space="preserve">)</w:t>
-      </w:r>
-      <w:r>
-        <w:br/>
-      </w:r>
-      <w:r>
-        <w:rPr>
-          <w:rStyle w:val="InformationTok"/>
-        </w:rPr>
-        <w:t xml:space="preserve">```</w:t>
       </w:r>
     </w:p>
     <w:tbl>
@@ -1025,51 +893,99 @@
       </w:pPr>
       <w:r>
         <w:rPr>
-          <w:rStyle w:val="InformationTok"/>
-        </w:rPr>
-        <w:t xml:space="preserve">```{r}</w:t>
+          <w:rStyle w:val="FunctionTok"/>
+        </w:rPr>
+        <w:t xml:space="preserve">ggplot</w:t>
+      </w:r>
+      <w:r>
+        <w:rPr>
+          <w:rStyle w:val="NormalTok"/>
+        </w:rPr>
+        <w:t xml:space="preserve">(duke_forest, </w:t>
+      </w:r>
+      <w:r>
+        <w:rPr>
+          <w:rStyle w:val="FunctionTok"/>
+        </w:rPr>
+        <w:t xml:space="preserve">aes</w:t>
+      </w:r>
+      <w:r>
+        <w:rPr>
+          <w:rStyle w:val="NormalTok"/>
+        </w:rPr>
+        <w:t xml:space="preserve">(</w:t>
+      </w:r>
+      <w:r>
+        <w:rPr>
+          <w:rStyle w:val="AttributeTok"/>
+        </w:rPr>
+        <w:t xml:space="preserve">x =</w:t>
+      </w:r>
+      <w:r>
+        <w:rPr>
+          <w:rStyle w:val="NormalTok"/>
+        </w:rPr>
+        <w:t xml:space="preserve"> area, </w:t>
+      </w:r>
+      <w:r>
+        <w:rPr>
+          <w:rStyle w:val="AttributeTok"/>
+        </w:rPr>
+        <w:t xml:space="preserve">y =</w:t>
+      </w:r>
+      <w:r>
+        <w:rPr>
+          <w:rStyle w:val="NormalTok"/>
+        </w:rPr>
+        <w:t xml:space="preserve"> price)) </w:t>
+      </w:r>
+      <w:r>
+        <w:rPr>
+          <w:rStyle w:val="SpecialCharTok"/>
+        </w:rPr>
+        <w:t xml:space="preserve">+</w:t>
       </w:r>
       <w:r>
         <w:br/>
       </w:r>
       <w:r>
         <w:rPr>
-          <w:rStyle w:val="CommentTok"/>
-        </w:rPr>
-        <w:t xml:space="preserve">#| label: fig-scatterplot</w:t>
+          <w:rStyle w:val="NormalTok"/>
+        </w:rPr>
+        <w:t xml:space="preserve">  </w:t>
+      </w:r>
+      <w:r>
+        <w:rPr>
+          <w:rStyle w:val="FunctionTok"/>
+        </w:rPr>
+        <w:t xml:space="preserve">geom_point</w:t>
+      </w:r>
+      <w:r>
+        <w:rPr>
+          <w:rStyle w:val="NormalTok"/>
+        </w:rPr>
+        <w:t xml:space="preserve">() </w:t>
+      </w:r>
+      <w:r>
+        <w:rPr>
+          <w:rStyle w:val="SpecialCharTok"/>
+        </w:rPr>
+        <w:t xml:space="preserve">+</w:t>
       </w:r>
       <w:r>
         <w:br/>
       </w:r>
       <w:r>
         <w:rPr>
-          <w:rStyle w:val="CommentTok"/>
-        </w:rPr>
-        <w:t xml:space="preserve">#| fig-cap: "Scatterplot of price vs. area of houses in Duke Forest"</w:t>
-      </w:r>
-      <w:r>
-        <w:br/>
-      </w:r>
-      <w:r>
-        <w:br/>
+          <w:rStyle w:val="NormalTok"/>
+        </w:rPr>
+        <w:t xml:space="preserve">  </w:t>
       </w:r>
       <w:r>
         <w:rPr>
           <w:rStyle w:val="FunctionTok"/>
         </w:rPr>
-        <w:t xml:space="preserve">ggplot</w:t>
-      </w:r>
-      <w:r>
-        <w:rPr>
-          <w:rStyle w:val="NormalTok"/>
-        </w:rPr>
-        <w:t xml:space="preserve">(duke_forest, </w:t>
-      </w:r>
-      <w:r>
-        <w:rPr>
-          <w:rStyle w:val="FunctionTok"/>
-        </w:rPr>
-        <w:t xml:space="preserve">aes</w:t>
+        <w:t xml:space="preserve">labs</w:t>
       </w:r>
       <w:r>
         <w:rPr>
@@ -1081,84 +997,6 @@
         <w:rPr>
           <w:rStyle w:val="AttributeTok"/>
         </w:rPr>
-        <w:t xml:space="preserve">x =</w:t>
-      </w:r>
-      <w:r>
-        <w:rPr>
-          <w:rStyle w:val="NormalTok"/>
-        </w:rPr>
-        <w:t xml:space="preserve"> area, </w:t>
-      </w:r>
-      <w:r>
-        <w:rPr>
-          <w:rStyle w:val="AttributeTok"/>
-        </w:rPr>
-        <w:t xml:space="preserve">y =</w:t>
-      </w:r>
-      <w:r>
-        <w:rPr>
-          <w:rStyle w:val="NormalTok"/>
-        </w:rPr>
-        <w:t xml:space="preserve"> price)) </w:t>
-      </w:r>
-      <w:r>
-        <w:rPr>
-          <w:rStyle w:val="SpecialCharTok"/>
-        </w:rPr>
-        <w:t xml:space="preserve">+</w:t>
-      </w:r>
-      <w:r>
-        <w:br/>
-      </w:r>
-      <w:r>
-        <w:rPr>
-          <w:rStyle w:val="NormalTok"/>
-        </w:rPr>
-        <w:t xml:space="preserve">  </w:t>
-      </w:r>
-      <w:r>
-        <w:rPr>
-          <w:rStyle w:val="FunctionTok"/>
-        </w:rPr>
-        <w:t xml:space="preserve">geom_point</w:t>
-      </w:r>
-      <w:r>
-        <w:rPr>
-          <w:rStyle w:val="NormalTok"/>
-        </w:rPr>
-        <w:t xml:space="preserve">() </w:t>
-      </w:r>
-      <w:r>
-        <w:rPr>
-          <w:rStyle w:val="SpecialCharTok"/>
-        </w:rPr>
-        <w:t xml:space="preserve">+</w:t>
-      </w:r>
-      <w:r>
-        <w:br/>
-      </w:r>
-      <w:r>
-        <w:rPr>
-          <w:rStyle w:val="NormalTok"/>
-        </w:rPr>
-        <w:t xml:space="preserve">  </w:t>
-      </w:r>
-      <w:r>
-        <w:rPr>
-          <w:rStyle w:val="FunctionTok"/>
-        </w:rPr>
-        <w:t xml:space="preserve">labs</w:t>
-      </w:r>
-      <w:r>
-        <w:rPr>
-          <w:rStyle w:val="NormalTok"/>
-        </w:rPr>
-        <w:t xml:space="preserve">(</w:t>
-      </w:r>
-      <w:r>
-        <w:rPr>
-          <w:rStyle w:val="AttributeTok"/>
-        </w:rPr>
         <w:t xml:space="preserve">title =</w:t>
       </w:r>
       <w:r>
@@ -1178,15 +1016,6 @@
           <w:rStyle w:val="NormalTok"/>
         </w:rPr>
         <w:t xml:space="preserve">)</w:t>
-      </w:r>
-      <w:r>
-        <w:br/>
-      </w:r>
-      <w:r>
-        <w:rPr>
-          <w:rStyle w:val="InformationTok"/>
-        </w:rPr>
-        <w:t xml:space="preserve">```</w:t>
       </w:r>
     </w:p>
     <w:tbl>
@@ -1302,39 +1131,330 @@
       </w:pPr>
       <w:r>
         <w:rPr>
-          <w:rStyle w:val="InformationTok"/>
-        </w:rPr>
-        <w:t xml:space="preserve">```{r}</w:t>
+          <w:rStyle w:val="NormalTok"/>
+        </w:rPr>
+        <w:t xml:space="preserve">duke_forest </w:t>
+      </w:r>
+      <w:r>
+        <w:rPr>
+          <w:rStyle w:val="SpecialCharTok"/>
+        </w:rPr>
+        <w:t xml:space="preserve">%&gt;%</w:t>
       </w:r>
       <w:r>
         <w:br/>
       </w:r>
       <w:r>
         <w:rPr>
-          <w:rStyle w:val="CommentTok"/>
-        </w:rPr>
-        <w:t xml:space="preserve">#| label: tbl-stats</w:t>
+          <w:rStyle w:val="NormalTok"/>
+        </w:rPr>
+        <w:t xml:space="preserve">  </w:t>
+      </w:r>
+      <w:r>
+        <w:rPr>
+          <w:rStyle w:val="FunctionTok"/>
+        </w:rPr>
+        <w:t xml:space="preserve">summarise</w:t>
+      </w:r>
+      <w:r>
+        <w:rPr>
+          <w:rStyle w:val="NormalTok"/>
+        </w:rPr>
+        <w:t xml:space="preserve">(</w:t>
       </w:r>
       <w:r>
         <w:br/>
       </w:r>
       <w:r>
         <w:rPr>
-          <w:rStyle w:val="CommentTok"/>
-        </w:rPr>
-        <w:t xml:space="preserve">#| tbl-cap: "Summary statistics for price and area of houses in Duke Forest"</w:t>
+          <w:rStyle w:val="NormalTok"/>
+        </w:rPr>
+        <w:t xml:space="preserve">    </w:t>
+      </w:r>
+      <w:r>
+        <w:rPr>
+          <w:rStyle w:val="StringTok"/>
+        </w:rPr>
+        <w:t xml:space="preserve">`</w:t>
+      </w:r>
+      <w:r>
+        <w:rPr>
+          <w:rStyle w:val="AttributeTok"/>
+        </w:rPr>
+        <w:t xml:space="preserve">Median price</w:t>
+      </w:r>
+      <w:r>
+        <w:rPr>
+          <w:rStyle w:val="StringTok"/>
+        </w:rPr>
+        <w:t xml:space="preserve">`</w:t>
+      </w:r>
+      <w:r>
+        <w:rPr>
+          <w:rStyle w:val="NormalTok"/>
+        </w:rPr>
+        <w:t xml:space="preserve"> </w:t>
+      </w:r>
+      <w:r>
+        <w:rPr>
+          <w:rStyle w:val="OtherTok"/>
+        </w:rPr>
+        <w:t xml:space="preserve">=</w:t>
+      </w:r>
+      <w:r>
+        <w:rPr>
+          <w:rStyle w:val="NormalTok"/>
+        </w:rPr>
+        <w:t xml:space="preserve"> </w:t>
+      </w:r>
+      <w:r>
+        <w:rPr>
+          <w:rStyle w:val="FunctionTok"/>
+        </w:rPr>
+        <w:t xml:space="preserve">median</w:t>
+      </w:r>
+      <w:r>
+        <w:rPr>
+          <w:rStyle w:val="NormalTok"/>
+        </w:rPr>
+        <w:t xml:space="preserve">(price),</w:t>
       </w:r>
       <w:r>
         <w:br/>
       </w:r>
       <w:r>
+        <w:rPr>
+          <w:rStyle w:val="NormalTok"/>
+        </w:rPr>
+        <w:t xml:space="preserve">    </w:t>
+      </w:r>
+      <w:r>
+        <w:rPr>
+          <w:rStyle w:val="StringTok"/>
+        </w:rPr>
+        <w:t xml:space="preserve">`</w:t>
+      </w:r>
+      <w:r>
+        <w:rPr>
+          <w:rStyle w:val="AttributeTok"/>
+        </w:rPr>
+        <w:t xml:space="preserve">IQR price</w:t>
+      </w:r>
+      <w:r>
+        <w:rPr>
+          <w:rStyle w:val="StringTok"/>
+        </w:rPr>
+        <w:t xml:space="preserve">`</w:t>
+      </w:r>
+      <w:r>
+        <w:rPr>
+          <w:rStyle w:val="NormalTok"/>
+        </w:rPr>
+        <w:t xml:space="preserve"> </w:t>
+      </w:r>
+      <w:r>
+        <w:rPr>
+          <w:rStyle w:val="OtherTok"/>
+        </w:rPr>
+        <w:t xml:space="preserve">=</w:t>
+      </w:r>
+      <w:r>
+        <w:rPr>
+          <w:rStyle w:val="NormalTok"/>
+        </w:rPr>
+        <w:t xml:space="preserve"> </w:t>
+      </w:r>
+      <w:r>
+        <w:rPr>
+          <w:rStyle w:val="FunctionTok"/>
+        </w:rPr>
+        <w:t xml:space="preserve">IQR</w:t>
+      </w:r>
+      <w:r>
+        <w:rPr>
+          <w:rStyle w:val="NormalTok"/>
+        </w:rPr>
+        <w:t xml:space="preserve">(price),</w:t>
+      </w:r>
+      <w:r>
         <w:br/>
       </w:r>
       <w:r>
         <w:rPr>
           <w:rStyle w:val="NormalTok"/>
         </w:rPr>
-        <w:t xml:space="preserve">duke_forest </w:t>
+        <w:t xml:space="preserve">    </w:t>
+      </w:r>
+      <w:r>
+        <w:rPr>
+          <w:rStyle w:val="StringTok"/>
+        </w:rPr>
+        <w:t xml:space="preserve">`</w:t>
+      </w:r>
+      <w:r>
+        <w:rPr>
+          <w:rStyle w:val="AttributeTok"/>
+        </w:rPr>
+        <w:t xml:space="preserve">Median area</w:t>
+      </w:r>
+      <w:r>
+        <w:rPr>
+          <w:rStyle w:val="StringTok"/>
+        </w:rPr>
+        <w:t xml:space="preserve">`</w:t>
+      </w:r>
+      <w:r>
+        <w:rPr>
+          <w:rStyle w:val="NormalTok"/>
+        </w:rPr>
+        <w:t xml:space="preserve"> </w:t>
+      </w:r>
+      <w:r>
+        <w:rPr>
+          <w:rStyle w:val="OtherTok"/>
+        </w:rPr>
+        <w:t xml:space="preserve">=</w:t>
+      </w:r>
+      <w:r>
+        <w:rPr>
+          <w:rStyle w:val="NormalTok"/>
+        </w:rPr>
+        <w:t xml:space="preserve"> </w:t>
+      </w:r>
+      <w:r>
+        <w:rPr>
+          <w:rStyle w:val="FunctionTok"/>
+        </w:rPr>
+        <w:t xml:space="preserve">median</w:t>
+      </w:r>
+      <w:r>
+        <w:rPr>
+          <w:rStyle w:val="NormalTok"/>
+        </w:rPr>
+        <w:t xml:space="preserve">(area),</w:t>
+      </w:r>
+      <w:r>
+        <w:br/>
+      </w:r>
+      <w:r>
+        <w:rPr>
+          <w:rStyle w:val="NormalTok"/>
+        </w:rPr>
+        <w:t xml:space="preserve">    </w:t>
+      </w:r>
+      <w:r>
+        <w:rPr>
+          <w:rStyle w:val="StringTok"/>
+        </w:rPr>
+        <w:t xml:space="preserve">`</w:t>
+      </w:r>
+      <w:r>
+        <w:rPr>
+          <w:rStyle w:val="AttributeTok"/>
+        </w:rPr>
+        <w:t xml:space="preserve">IQR area</w:t>
+      </w:r>
+      <w:r>
+        <w:rPr>
+          <w:rStyle w:val="StringTok"/>
+        </w:rPr>
+        <w:t xml:space="preserve">`</w:t>
+      </w:r>
+      <w:r>
+        <w:rPr>
+          <w:rStyle w:val="NormalTok"/>
+        </w:rPr>
+        <w:t xml:space="preserve"> </w:t>
+      </w:r>
+      <w:r>
+        <w:rPr>
+          <w:rStyle w:val="OtherTok"/>
+        </w:rPr>
+        <w:t xml:space="preserve">=</w:t>
+      </w:r>
+      <w:r>
+        <w:rPr>
+          <w:rStyle w:val="NormalTok"/>
+        </w:rPr>
+        <w:t xml:space="preserve"> </w:t>
+      </w:r>
+      <w:r>
+        <w:rPr>
+          <w:rStyle w:val="FunctionTok"/>
+        </w:rPr>
+        <w:t xml:space="preserve">IQR</w:t>
+      </w:r>
+      <w:r>
+        <w:rPr>
+          <w:rStyle w:val="NormalTok"/>
+        </w:rPr>
+        <w:t xml:space="preserve">(area),</w:t>
+      </w:r>
+      <w:r>
+        <w:br/>
+      </w:r>
+      <w:r>
+        <w:rPr>
+          <w:rStyle w:val="NormalTok"/>
+        </w:rPr>
+        <w:t xml:space="preserve">    </w:t>
+      </w:r>
+      <w:r>
+        <w:rPr>
+          <w:rStyle w:val="StringTok"/>
+        </w:rPr>
+        <w:t xml:space="preserve">`</w:t>
+      </w:r>
+      <w:r>
+        <w:rPr>
+          <w:rStyle w:val="AttributeTok"/>
+        </w:rPr>
+        <w:t xml:space="preserve">Correlation, r</w:t>
+      </w:r>
+      <w:r>
+        <w:rPr>
+          <w:rStyle w:val="StringTok"/>
+        </w:rPr>
+        <w:t xml:space="preserve">`</w:t>
+      </w:r>
+      <w:r>
+        <w:rPr>
+          <w:rStyle w:val="NormalTok"/>
+        </w:rPr>
+        <w:t xml:space="preserve"> </w:t>
+      </w:r>
+      <w:r>
+        <w:rPr>
+          <w:rStyle w:val="OtherTok"/>
+        </w:rPr>
+        <w:t xml:space="preserve">=</w:t>
+      </w:r>
+      <w:r>
+        <w:rPr>
+          <w:rStyle w:val="NormalTok"/>
+        </w:rPr>
+        <w:t xml:space="preserve"> </w:t>
+      </w:r>
+      <w:r>
+        <w:rPr>
+          <w:rStyle w:val="FunctionTok"/>
+        </w:rPr>
+        <w:t xml:space="preserve">cor</w:t>
+      </w:r>
+      <w:r>
+        <w:rPr>
+          <w:rStyle w:val="NormalTok"/>
+        </w:rPr>
+        <w:t xml:space="preserve">(price, area)</w:t>
+      </w:r>
+      <w:r>
+        <w:br/>
+      </w:r>
+      <w:r>
+        <w:rPr>
+          <w:rStyle w:val="NormalTok"/>
+        </w:rPr>
+        <w:t xml:space="preserve">    ) </w:t>
       </w:r>
       <w:r>
         <w:rPr>
@@ -1355,7 +1475,7 @@
         <w:rPr>
           <w:rStyle w:val="FunctionTok"/>
         </w:rPr>
-        <w:t xml:space="preserve">summarise</w:t>
+        <w:t xml:space="preserve">kable</w:t>
       </w:r>
       <w:r>
         <w:rPr>
@@ -1364,43 +1484,10 @@
         <w:t xml:space="preserve">(</w:t>
       </w:r>
       <w:r>
-        <w:br/>
-      </w:r>
-      <w:r>
-        <w:rPr>
-          <w:rStyle w:val="NormalTok"/>
-        </w:rPr>
-        <w:t xml:space="preserve">    </w:t>
-      </w:r>
-      <w:r>
-        <w:rPr>
-          <w:rStyle w:val="StringTok"/>
-        </w:rPr>
-        <w:t xml:space="preserve">`</w:t>
-      </w:r>
-      <w:r>
         <w:rPr>
           <w:rStyle w:val="AttributeTok"/>
         </w:rPr>
-        <w:t xml:space="preserve">Median price</w:t>
-      </w:r>
-      <w:r>
-        <w:rPr>
-          <w:rStyle w:val="StringTok"/>
-        </w:rPr>
-        <w:t xml:space="preserve">`</w:t>
-      </w:r>
-      <w:r>
-        <w:rPr>
-          <w:rStyle w:val="NormalTok"/>
-        </w:rPr>
-        <w:t xml:space="preserve"> </w:t>
-      </w:r>
-      <w:r>
-        <w:rPr>
-          <w:rStyle w:val="OtherTok"/>
-        </w:rPr>
-        <w:t xml:space="preserve">=</w:t>
+        <w:t xml:space="preserve">digits =</w:t>
       </w:r>
       <w:r>
         <w:rPr>
@@ -1412,271 +1499,7 @@
         <w:rPr>
           <w:rStyle w:val="FunctionTok"/>
         </w:rPr>
-        <w:t xml:space="preserve">median</w:t>
-      </w:r>
-      <w:r>
-        <w:rPr>
-          <w:rStyle w:val="NormalTok"/>
-        </w:rPr>
-        <w:t xml:space="preserve">(price),</w:t>
-      </w:r>
-      <w:r>
-        <w:br/>
-      </w:r>
-      <w:r>
-        <w:rPr>
-          <w:rStyle w:val="NormalTok"/>
-        </w:rPr>
-        <w:t xml:space="preserve">    </w:t>
-      </w:r>
-      <w:r>
-        <w:rPr>
-          <w:rStyle w:val="StringTok"/>
-        </w:rPr>
-        <w:t xml:space="preserve">`</w:t>
-      </w:r>
-      <w:r>
-        <w:rPr>
-          <w:rStyle w:val="AttributeTok"/>
-        </w:rPr>
-        <w:t xml:space="preserve">IQR price</w:t>
-      </w:r>
-      <w:r>
-        <w:rPr>
-          <w:rStyle w:val="StringTok"/>
-        </w:rPr>
-        <w:t xml:space="preserve">`</w:t>
-      </w:r>
-      <w:r>
-        <w:rPr>
-          <w:rStyle w:val="NormalTok"/>
-        </w:rPr>
-        <w:t xml:space="preserve"> </w:t>
-      </w:r>
-      <w:r>
-        <w:rPr>
-          <w:rStyle w:val="OtherTok"/>
-        </w:rPr>
-        <w:t xml:space="preserve">=</w:t>
-      </w:r>
-      <w:r>
-        <w:rPr>
-          <w:rStyle w:val="NormalTok"/>
-        </w:rPr>
-        <w:t xml:space="preserve"> </w:t>
-      </w:r>
-      <w:r>
-        <w:rPr>
-          <w:rStyle w:val="FunctionTok"/>
-        </w:rPr>
-        <w:t xml:space="preserve">IQR</w:t>
-      </w:r>
-      <w:r>
-        <w:rPr>
-          <w:rStyle w:val="NormalTok"/>
-        </w:rPr>
-        <w:t xml:space="preserve">(price),</w:t>
-      </w:r>
-      <w:r>
-        <w:br/>
-      </w:r>
-      <w:r>
-        <w:rPr>
-          <w:rStyle w:val="NormalTok"/>
-        </w:rPr>
-        <w:t xml:space="preserve">    </w:t>
-      </w:r>
-      <w:r>
-        <w:rPr>
-          <w:rStyle w:val="StringTok"/>
-        </w:rPr>
-        <w:t xml:space="preserve">`</w:t>
-      </w:r>
-      <w:r>
-        <w:rPr>
-          <w:rStyle w:val="AttributeTok"/>
-        </w:rPr>
-        <w:t xml:space="preserve">Median area</w:t>
-      </w:r>
-      <w:r>
-        <w:rPr>
-          <w:rStyle w:val="StringTok"/>
-        </w:rPr>
-        <w:t xml:space="preserve">`</w:t>
-      </w:r>
-      <w:r>
-        <w:rPr>
-          <w:rStyle w:val="NormalTok"/>
-        </w:rPr>
-        <w:t xml:space="preserve"> </w:t>
-      </w:r>
-      <w:r>
-        <w:rPr>
-          <w:rStyle w:val="OtherTok"/>
-        </w:rPr>
-        <w:t xml:space="preserve">=</w:t>
-      </w:r>
-      <w:r>
-        <w:rPr>
-          <w:rStyle w:val="NormalTok"/>
-        </w:rPr>
-        <w:t xml:space="preserve"> </w:t>
-      </w:r>
-      <w:r>
-        <w:rPr>
-          <w:rStyle w:val="FunctionTok"/>
-        </w:rPr>
-        <w:t xml:space="preserve">median</w:t>
-      </w:r>
-      <w:r>
-        <w:rPr>
-          <w:rStyle w:val="NormalTok"/>
-        </w:rPr>
-        <w:t xml:space="preserve">(area),</w:t>
-      </w:r>
-      <w:r>
-        <w:br/>
-      </w:r>
-      <w:r>
-        <w:rPr>
-          <w:rStyle w:val="NormalTok"/>
-        </w:rPr>
-        <w:t xml:space="preserve">    </w:t>
-      </w:r>
-      <w:r>
-        <w:rPr>
-          <w:rStyle w:val="StringTok"/>
-        </w:rPr>
-        <w:t xml:space="preserve">`</w:t>
-      </w:r>
-      <w:r>
-        <w:rPr>
-          <w:rStyle w:val="AttributeTok"/>
-        </w:rPr>
-        <w:t xml:space="preserve">IQR area</w:t>
-      </w:r>
-      <w:r>
-        <w:rPr>
-          <w:rStyle w:val="StringTok"/>
-        </w:rPr>
-        <w:t xml:space="preserve">`</w:t>
-      </w:r>
-      <w:r>
-        <w:rPr>
-          <w:rStyle w:val="NormalTok"/>
-        </w:rPr>
-        <w:t xml:space="preserve"> </w:t>
-      </w:r>
-      <w:r>
-        <w:rPr>
-          <w:rStyle w:val="OtherTok"/>
-        </w:rPr>
-        <w:t xml:space="preserve">=</w:t>
-      </w:r>
-      <w:r>
-        <w:rPr>
-          <w:rStyle w:val="NormalTok"/>
-        </w:rPr>
-        <w:t xml:space="preserve"> </w:t>
-      </w:r>
-      <w:r>
-        <w:rPr>
-          <w:rStyle w:val="FunctionTok"/>
-        </w:rPr>
-        <w:t xml:space="preserve">IQR</w:t>
-      </w:r>
-      <w:r>
-        <w:rPr>
-          <w:rStyle w:val="NormalTok"/>
-        </w:rPr>
-        <w:t xml:space="preserve">(area),</w:t>
-      </w:r>
-      <w:r>
-        <w:br/>
-      </w:r>
-      <w:r>
-        <w:rPr>
-          <w:rStyle w:val="NormalTok"/>
-        </w:rPr>
-        <w:t xml:space="preserve">    </w:t>
-      </w:r>
-      <w:r>
-        <w:rPr>
-          <w:rStyle w:val="StringTok"/>
-        </w:rPr>
-        <w:t xml:space="preserve">`</w:t>
-      </w:r>
-      <w:r>
-        <w:rPr>
-          <w:rStyle w:val="AttributeTok"/>
-        </w:rPr>
-        <w:t xml:space="preserve">Correlation, r</w:t>
-      </w:r>
-      <w:r>
-        <w:rPr>
-          <w:rStyle w:val="StringTok"/>
-        </w:rPr>
-        <w:t xml:space="preserve">`</w:t>
-      </w:r>
-      <w:r>
-        <w:rPr>
-          <w:rStyle w:val="NormalTok"/>
-        </w:rPr>
-        <w:t xml:space="preserve"> </w:t>
-      </w:r>
-      <w:r>
-        <w:rPr>
-          <w:rStyle w:val="OtherTok"/>
-        </w:rPr>
-        <w:t xml:space="preserve">=</w:t>
-      </w:r>
-      <w:r>
-        <w:rPr>
-          <w:rStyle w:val="NormalTok"/>
-        </w:rPr>
-        <w:t xml:space="preserve"> </w:t>
-      </w:r>
-      <w:r>
-        <w:rPr>
-          <w:rStyle w:val="FunctionTok"/>
-        </w:rPr>
-        <w:t xml:space="preserve">cor</w:t>
-      </w:r>
-      <w:r>
-        <w:rPr>
-          <w:rStyle w:val="NormalTok"/>
-        </w:rPr>
-        <w:t xml:space="preserve">(price, area)</w:t>
-      </w:r>
-      <w:r>
-        <w:br/>
-      </w:r>
-      <w:r>
-        <w:rPr>
-          <w:rStyle w:val="NormalTok"/>
-        </w:rPr>
-        <w:t xml:space="preserve">    ) </w:t>
-      </w:r>
-      <w:r>
-        <w:rPr>
-          <w:rStyle w:val="SpecialCharTok"/>
-        </w:rPr>
-        <w:t xml:space="preserve">%&gt;%</w:t>
-      </w:r>
-      <w:r>
-        <w:br/>
-      </w:r>
-      <w:r>
-        <w:rPr>
-          <w:rStyle w:val="NormalTok"/>
-        </w:rPr>
-        <w:t xml:space="preserve">  </w:t>
-      </w:r>
-      <w:r>
-        <w:rPr>
-          <w:rStyle w:val="FunctionTok"/>
-        </w:rPr>
-        <w:t xml:space="preserve">kable</w:t>
+        <w:t xml:space="preserve">c</w:t>
       </w:r>
       <w:r>
         <w:rPr>
@@ -1686,30 +1509,6 @@
       </w:r>
       <w:r>
         <w:rPr>
-          <w:rStyle w:val="AttributeTok"/>
-        </w:rPr>
-        <w:t xml:space="preserve">digits =</w:t>
-      </w:r>
-      <w:r>
-        <w:rPr>
-          <w:rStyle w:val="NormalTok"/>
-        </w:rPr>
-        <w:t xml:space="preserve"> </w:t>
-      </w:r>
-      <w:r>
-        <w:rPr>
-          <w:rStyle w:val="FunctionTok"/>
-        </w:rPr>
-        <w:t xml:space="preserve">c</w:t>
-      </w:r>
-      <w:r>
-        <w:rPr>
-          <w:rStyle w:val="NormalTok"/>
-        </w:rPr>
-        <w:t xml:space="preserve">(</w:t>
-      </w:r>
-      <w:r>
-        <w:rPr>
           <w:rStyle w:val="DecValTok"/>
         </w:rPr>
         <w:t xml:space="preserve">0</w:t>
@@ -1767,15 +1566,6 @@
           <w:rStyle w:val="NormalTok"/>
         </w:rPr>
         <w:t xml:space="preserve">))</w:t>
-      </w:r>
-      <w:r>
-        <w:br/>
-      </w:r>
-      <w:r>
-        <w:rPr>
-          <w:rStyle w:val="InformationTok"/>
-        </w:rPr>
-        <w:t xml:space="preserve">```</w:t>
       </w:r>
     </w:p>
     <w:bookmarkStart w:id="35" w:name="tbl-stats"/>
@@ -2111,153 +1901,147 @@
       </w:pPr>
       <w:r>
         <w:rPr>
-          <w:rStyle w:val="InformationTok"/>
-        </w:rPr>
-        <w:t xml:space="preserve">```{r}</w:t>
+          <w:rStyle w:val="NormalTok"/>
+        </w:rPr>
+        <w:t xml:space="preserve">price_fit </w:t>
+      </w:r>
+      <w:r>
+        <w:rPr>
+          <w:rStyle w:val="OtherTok"/>
+        </w:rPr>
+        <w:t xml:space="preserve">&lt;-</w:t>
+      </w:r>
+      <w:r>
+        <w:rPr>
+          <w:rStyle w:val="NormalTok"/>
+        </w:rPr>
+        <w:t xml:space="preserve"> </w:t>
+      </w:r>
+      <w:r>
+        <w:rPr>
+          <w:rStyle w:val="FunctionTok"/>
+        </w:rPr>
+        <w:t xml:space="preserve">lm</w:t>
+      </w:r>
+      <w:r>
+        <w:rPr>
+          <w:rStyle w:val="NormalTok"/>
+        </w:rPr>
+        <w:t xml:space="preserve">(price </w:t>
+      </w:r>
+      <w:r>
+        <w:rPr>
+          <w:rStyle w:val="SpecialCharTok"/>
+        </w:rPr>
+        <w:t xml:space="preserve">~</w:t>
+      </w:r>
+      <w:r>
+        <w:rPr>
+          <w:rStyle w:val="NormalTok"/>
+        </w:rPr>
+        <w:t xml:space="preserve"> area, </w:t>
+      </w:r>
+      <w:r>
+        <w:rPr>
+          <w:rStyle w:val="AttributeTok"/>
+        </w:rPr>
+        <w:t xml:space="preserve">data =</w:t>
+      </w:r>
+      <w:r>
+        <w:rPr>
+          <w:rStyle w:val="NormalTok"/>
+        </w:rPr>
+        <w:t xml:space="preserve"> duke_forest)</w:t>
       </w:r>
       <w:r>
         <w:br/>
       </w:r>
       <w:r>
         <w:rPr>
-          <w:rStyle w:val="CommentTok"/>
-        </w:rPr>
-        <w:t xml:space="preserve">#| label: tbl-lm</w:t>
+          <w:rStyle w:val="NormalTok"/>
+        </w:rPr>
+        <w:t xml:space="preserve">  </w:t>
       </w:r>
       <w:r>
         <w:br/>
       </w:r>
       <w:r>
         <w:rPr>
-          <w:rStyle w:val="CommentTok"/>
-        </w:rPr>
-        <w:t xml:space="preserve">#| tbl-cap: "Linear regression model for predicting price from area"</w:t>
+          <w:rStyle w:val="NormalTok"/>
+        </w:rPr>
+        <w:t xml:space="preserve">price_fit </w:t>
+      </w:r>
+      <w:r>
+        <w:rPr>
+          <w:rStyle w:val="SpecialCharTok"/>
+        </w:rPr>
+        <w:t xml:space="preserve">%&gt;%</w:t>
       </w:r>
       <w:r>
         <w:br/>
       </w:r>
       <w:r>
+        <w:rPr>
+          <w:rStyle w:val="NormalTok"/>
+        </w:rPr>
+        <w:t xml:space="preserve">  </w:t>
+      </w:r>
+      <w:r>
+        <w:rPr>
+          <w:rStyle w:val="FunctionTok"/>
+        </w:rPr>
+        <w:t xml:space="preserve">tidy</w:t>
+      </w:r>
+      <w:r>
+        <w:rPr>
+          <w:rStyle w:val="NormalTok"/>
+        </w:rPr>
+        <w:t xml:space="preserve">() </w:t>
+      </w:r>
+      <w:r>
+        <w:rPr>
+          <w:rStyle w:val="SpecialCharTok"/>
+        </w:rPr>
+        <w:t xml:space="preserve">%&gt;%</w:t>
+      </w:r>
+      <w:r>
         <w:br/>
       </w:r>
       <w:r>
         <w:rPr>
           <w:rStyle w:val="NormalTok"/>
         </w:rPr>
-        <w:t xml:space="preserve">price_fit </w:t>
-      </w:r>
-      <w:r>
-        <w:rPr>
-          <w:rStyle w:val="OtherTok"/>
-        </w:rPr>
-        <w:t xml:space="preserve">&lt;-</w:t>
-      </w:r>
-      <w:r>
-        <w:rPr>
-          <w:rStyle w:val="NormalTok"/>
-        </w:rPr>
-        <w:t xml:space="preserve"> </w:t>
+        <w:t xml:space="preserve">  </w:t>
       </w:r>
       <w:r>
         <w:rPr>
           <w:rStyle w:val="FunctionTok"/>
         </w:rPr>
-        <w:t xml:space="preserve">lm</w:t>
-      </w:r>
-      <w:r>
-        <w:rPr>
-          <w:rStyle w:val="NormalTok"/>
-        </w:rPr>
-        <w:t xml:space="preserve">(price </w:t>
-      </w:r>
-      <w:r>
-        <w:rPr>
-          <w:rStyle w:val="SpecialCharTok"/>
-        </w:rPr>
-        <w:t xml:space="preserve">~</w:t>
-      </w:r>
-      <w:r>
-        <w:rPr>
-          <w:rStyle w:val="NormalTok"/>
-        </w:rPr>
-        <w:t xml:space="preserve"> area, </w:t>
+        <w:t xml:space="preserve">kable</w:t>
+      </w:r>
+      <w:r>
+        <w:rPr>
+          <w:rStyle w:val="NormalTok"/>
+        </w:rPr>
+        <w:t xml:space="preserve">(</w:t>
       </w:r>
       <w:r>
         <w:rPr>
           <w:rStyle w:val="AttributeTok"/>
         </w:rPr>
-        <w:t xml:space="preserve">data =</w:t>
-      </w:r>
-      <w:r>
-        <w:rPr>
-          <w:rStyle w:val="NormalTok"/>
-        </w:rPr>
-        <w:t xml:space="preserve"> duke_forest)</w:t>
-      </w:r>
-      <w:r>
-        <w:br/>
-      </w:r>
-      <w:r>
-        <w:rPr>
-          <w:rStyle w:val="NormalTok"/>
-        </w:rPr>
-        <w:t xml:space="preserve">  </w:t>
-      </w:r>
-      <w:r>
-        <w:br/>
-      </w:r>
-      <w:r>
-        <w:rPr>
-          <w:rStyle w:val="NormalTok"/>
-        </w:rPr>
-        <w:t xml:space="preserve">price_fit </w:t>
-      </w:r>
-      <w:r>
-        <w:rPr>
-          <w:rStyle w:val="SpecialCharTok"/>
-        </w:rPr>
-        <w:t xml:space="preserve">%&gt;%</w:t>
-      </w:r>
-      <w:r>
-        <w:br/>
-      </w:r>
-      <w:r>
-        <w:rPr>
-          <w:rStyle w:val="NormalTok"/>
-        </w:rPr>
-        <w:t xml:space="preserve">  </w:t>
+        <w:t xml:space="preserve">digits =</w:t>
+      </w:r>
+      <w:r>
+        <w:rPr>
+          <w:rStyle w:val="NormalTok"/>
+        </w:rPr>
+        <w:t xml:space="preserve"> </w:t>
       </w:r>
       <w:r>
         <w:rPr>
           <w:rStyle w:val="FunctionTok"/>
         </w:rPr>
-        <w:t xml:space="preserve">tidy</w:t>
-      </w:r>
-      <w:r>
-        <w:rPr>
-          <w:rStyle w:val="NormalTok"/>
-        </w:rPr>
-        <w:t xml:space="preserve">() </w:t>
-      </w:r>
-      <w:r>
-        <w:rPr>
-          <w:rStyle w:val="SpecialCharTok"/>
-        </w:rPr>
-        <w:t xml:space="preserve">%&gt;%</w:t>
-      </w:r>
-      <w:r>
-        <w:br/>
-      </w:r>
-      <w:r>
-        <w:rPr>
-          <w:rStyle w:val="NormalTok"/>
-        </w:rPr>
-        <w:t xml:space="preserve">  </w:t>
-      </w:r>
-      <w:r>
-        <w:rPr>
-          <w:rStyle w:val="FunctionTok"/>
-        </w:rPr>
-        <w:t xml:space="preserve">kable</w:t>
+        <w:t xml:space="preserve">c</w:t>
       </w:r>
       <w:r>
         <w:rPr>
@@ -2267,30 +2051,6 @@
       </w:r>
       <w:r>
         <w:rPr>
-          <w:rStyle w:val="AttributeTok"/>
-        </w:rPr>
-        <w:t xml:space="preserve">digits =</w:t>
-      </w:r>
-      <w:r>
-        <w:rPr>
-          <w:rStyle w:val="NormalTok"/>
-        </w:rPr>
-        <w:t xml:space="preserve"> </w:t>
-      </w:r>
-      <w:r>
-        <w:rPr>
-          <w:rStyle w:val="FunctionTok"/>
-        </w:rPr>
-        <w:t xml:space="preserve">c</w:t>
-      </w:r>
-      <w:r>
-        <w:rPr>
-          <w:rStyle w:val="NormalTok"/>
-        </w:rPr>
-        <w:t xml:space="preserve">(</w:t>
-      </w:r>
-      <w:r>
-        <w:rPr>
           <w:rStyle w:val="DecValTok"/>
         </w:rPr>
         <w:t xml:space="preserve">0</w:t>
@@ -2348,15 +2108,6 @@
           <w:rStyle w:val="NormalTok"/>
         </w:rPr>
         <w:t xml:space="preserve">))</w:t>
-      </w:r>
-      <w:r>
-        <w:br/>
-      </w:r>
-      <w:r>
-        <w:rPr>
-          <w:rStyle w:val="InformationTok"/>
-        </w:rPr>
-        <w:t xml:space="preserve">```</w:t>
       </w:r>
     </w:p>
     <w:bookmarkStart w:id="39" w:name="tbl-lm"/>

</xml_diff>